<commit_message>
updated documents from meetings
</commit_message>
<xml_diff>
--- a/Documents/Glossary of Terms.docx
+++ b/Documents/Glossary of Terms.docx
@@ -5,25 +5,17 @@
   <w:body>
     <w:p>
       <w:pPr>
-        <w:rPr>
-          <w:sz w:val="48"/>
-          <w:szCs w:val="48"/>
-        </w:rPr>
-      </w:pPr>
-      <w:r>
-        <w:rPr>
-          <w:b w:val="1"/>
-          <w:sz w:val="48"/>
-          <w:szCs w:val="48"/>
-          <w:rtl w:val="0"/>
-        </w:rPr>
-        <w:tab/>
+        <w:pStyle w:val="Title"/>
+        <w:jc w:val="center"/>
+        <w:rPr/>
+      </w:pPr>
+      <w:bookmarkStart w:colFirst="0" w:colLast="0" w:name="_7raisaf1w3ui" w:id="0"/>
+      <w:bookmarkEnd w:id="0"/>
+      <w:r>
+        <w:rPr>
+          <w:rtl w:val="0"/>
+        </w:rPr>
         <w:t xml:space="preserve">Glossary of Terms</w:t>
-      </w:r>
-      <w:r>
-        <w:rPr>
-          <w:rtl w:val="0"/>
-        </w:rPr>
       </w:r>
     </w:p>
     <w:p>
@@ -666,12 +658,12 @@
     <w:pPr>
       <w:keepNext w:val="1"/>
       <w:keepLines w:val="1"/>
-      <w:pageBreakBefore w:val="0"/>
-      <w:spacing w:after="60" w:before="0" w:lineRule="auto"/>
+      <w:jc w:val="center"/>
     </w:pPr>
     <w:rPr>
-      <w:sz w:val="52"/>
-      <w:szCs w:val="52"/>
+      <w:b w:val="1"/>
+      <w:sz w:val="48"/>
+      <w:szCs w:val="48"/>
     </w:rPr>
   </w:style>
   <w:style w:type="paragraph" w:styleId="Subtitle">

</xml_diff>